<commit_message>
abstract factory & builder
</commit_message>
<xml_diff>
--- a/design patterns.docx
+++ b/design patterns.docx
@@ -5,8 +5,7 @@
     <w:p>
       <w:pPr>
         <w:numPr>
-          <w:ilvl w:val="0"/>
-          <w:numId w:val="1"/>
+          <w:numId w:val="0"/>
         </w:numPr>
         <w:jc w:val="center"/>
         <w:rPr>
@@ -23,12 +22,13 @@
           <w:bCs/>
           <w:lang w:val="en-US" w:eastAsia="zh-CN"/>
         </w:rPr>
-        <w:t>工厂方法 Factory Method</w:t>
-      </w:r>
-    </w:p>
-    <w:p>
-      <w:pPr>
-        <w:numPr>
+        <w:t>1．工厂方法 Factory Method</w:t>
+      </w:r>
+    </w:p>
+    <w:p>
+      <w:pPr>
+        <w:numPr>
+          <w:ilvl w:val="0"/>
           <w:numId w:val="0"/>
         </w:numPr>
         <w:bidi w:val="0"/>
@@ -46,9 +46,9 @@
         </w:rPr>
         <w:drawing>
           <wp:inline distT="0" distB="0" distL="114300" distR="114300">
-            <wp:extent cx="6286500" cy="3619500"/>
+            <wp:extent cx="6096000" cy="3810000"/>
             <wp:effectExtent l="0" t="0" r="0" b="0"/>
-            <wp:docPr id="1" name="图片 1" descr="IMG_256"/>
+            <wp:docPr id="4" name="图片 3" descr="IMG_256"/>
             <wp:cNvGraphicFramePr>
               <a:graphicFrameLocks xmlns:a="http://schemas.openxmlformats.org/drawingml/2006/main" noChangeAspect="1"/>
             </wp:cNvGraphicFramePr>
@@ -56,7 +56,7 @@
               <a:graphicData uri="http://schemas.openxmlformats.org/drawingml/2006/picture">
                 <pic:pic xmlns:pic="http://schemas.openxmlformats.org/drawingml/2006/picture">
                   <pic:nvPicPr>
-                    <pic:cNvPr id="1" name="图片 1" descr="IMG_256"/>
+                    <pic:cNvPr id="4" name="图片 3" descr="IMG_256"/>
                     <pic:cNvPicPr>
                       <a:picLocks noChangeAspect="1"/>
                     </pic:cNvPicPr>
@@ -70,7 +70,7 @@
                   <pic:spPr>
                     <a:xfrm>
                       <a:off x="0" y="0"/>
-                      <a:ext cx="6286500" cy="3619500"/>
+                      <a:ext cx="6096000" cy="3810000"/>
                     </a:xfrm>
                     <a:prstGeom prst="rect">
                       <a:avLst/>
@@ -90,6 +90,7 @@
     <w:p>
       <w:pPr>
         <w:numPr>
+          <w:ilvl w:val="0"/>
           <w:numId w:val="0"/>
         </w:numPr>
         <w:bidi w:val="0"/>
@@ -114,6 +115,7 @@
     <w:p>
       <w:pPr>
         <w:numPr>
+          <w:ilvl w:val="0"/>
           <w:numId w:val="0"/>
         </w:numPr>
         <w:bidi w:val="0"/>
@@ -137,6 +139,7 @@
     <w:p>
       <w:pPr>
         <w:numPr>
+          <w:ilvl w:val="0"/>
           <w:numId w:val="0"/>
         </w:numPr>
         <w:bidi w:val="0"/>
@@ -160,6 +163,7 @@
     <w:p>
       <w:pPr>
         <w:numPr>
+          <w:ilvl w:val="0"/>
           <w:numId w:val="0"/>
         </w:numPr>
         <w:bidi w:val="0"/>
@@ -183,6 +187,7 @@
     <w:p>
       <w:pPr>
         <w:numPr>
+          <w:ilvl w:val="0"/>
           <w:numId w:val="0"/>
         </w:numPr>
         <w:bidi w:val="0"/>
@@ -218,7 +223,9 @@
         </w:tblBorders>
         <w:tblLayout w:type="autofit"/>
         <w:tblCellMar>
+          <w:top w:w="0" w:type="dxa"/>
           <w:left w:w="108" w:type="dxa"/>
+          <w:bottom w:w="0" w:type="dxa"/>
           <w:right w:w="108" w:type="dxa"/>
         </w:tblCellMar>
       </w:tblPr>
@@ -235,6 +242,12 @@
             <w:insideH w:val="single" w:color="auto" w:sz="4" w:space="0"/>
             <w:insideV w:val="single" w:color="auto" w:sz="4" w:space="0"/>
           </w:tblBorders>
+          <w:tblCellMar>
+            <w:top w:w="0" w:type="dxa"/>
+            <w:left w:w="108" w:type="dxa"/>
+            <w:bottom w:w="0" w:type="dxa"/>
+            <w:right w:w="108" w:type="dxa"/>
+          </w:tblCellMar>
         </w:tblPrEx>
         <w:tc>
           <w:tcPr>
@@ -243,6 +256,7 @@
           <w:p>
             <w:pPr>
               <w:numPr>
+                <w:ilvl w:val="0"/>
                 <w:numId w:val="0"/>
               </w:numPr>
               <w:bidi w:val="0"/>
@@ -268,6 +282,7 @@
           <w:p>
             <w:pPr>
               <w:numPr>
+                <w:ilvl w:val="0"/>
                 <w:numId w:val="0"/>
               </w:numPr>
               <w:bidi w:val="0"/>
@@ -293,6 +308,7 @@
           <w:p>
             <w:pPr>
               <w:numPr>
+                <w:ilvl w:val="0"/>
                 <w:numId w:val="0"/>
               </w:numPr>
               <w:bidi w:val="0"/>
@@ -318,6 +334,7 @@
           <w:p>
             <w:pPr>
               <w:numPr>
+                <w:ilvl w:val="0"/>
                 <w:numId w:val="0"/>
               </w:numPr>
               <w:bidi w:val="0"/>
@@ -343,6 +360,7 @@
           <w:p>
             <w:pPr>
               <w:numPr>
+                <w:ilvl w:val="0"/>
                 <w:numId w:val="0"/>
               </w:numPr>
               <w:bidi w:val="0"/>
@@ -371,25 +389,25 @@
     <w:p>
       <w:pPr>
         <w:numPr>
-          <w:numId w:val="0"/>
-        </w:numPr>
-        <w:bidi w:val="0"/>
-        <w:rPr>
-          <w:rFonts w:hint="eastAsia" w:ascii="宋体" w:hAnsi="宋体" w:eastAsia="宋体" w:cs="宋体"/>
-          <w:sz w:val="24"/>
-          <w:szCs w:val="24"/>
-          <w:lang w:val="en-US" w:eastAsia="zh-CN"/>
-        </w:rPr>
-      </w:pPr>
-    </w:p>
-    <w:p>
-      <w:pPr>
-        <w:numPr>
           <w:ilvl w:val="0"/>
-          <w:numId w:val="1"/>
-        </w:numPr>
-        <w:bidi w:val="0"/>
-        <w:ind w:left="0" w:leftChars="0" w:firstLine="0" w:firstLineChars="0"/>
+          <w:numId w:val="0"/>
+        </w:numPr>
+        <w:bidi w:val="0"/>
+        <w:rPr>
+          <w:rFonts w:hint="eastAsia" w:ascii="宋体" w:hAnsi="宋体" w:eastAsia="宋体" w:cs="宋体"/>
+          <w:sz w:val="24"/>
+          <w:szCs w:val="24"/>
+          <w:lang w:val="en-US" w:eastAsia="zh-CN"/>
+        </w:rPr>
+      </w:pPr>
+    </w:p>
+    <w:p>
+      <w:pPr>
+        <w:numPr>
+          <w:numId w:val="0"/>
+        </w:numPr>
+        <w:bidi w:val="0"/>
+        <w:ind w:leftChars="0"/>
         <w:jc w:val="center"/>
         <w:rPr>
           <w:rFonts w:hint="default" w:ascii="宋体" w:hAnsi="宋体" w:eastAsia="宋体" w:cs="宋体"/>
@@ -409,23 +427,348 @@
           <w:szCs w:val="24"/>
           <w:lang w:val="en-US" w:eastAsia="zh-CN"/>
         </w:rPr>
-        <w:t>抽象工厂方法 Abstract Factory</w:t>
-      </w:r>
-    </w:p>
-    <w:p>
-      <w:pPr>
-        <w:numPr>
+        <w:t>2．抽象工厂方法 Abstract Factory</w:t>
+      </w:r>
+    </w:p>
+    <w:p>
+      <w:pPr>
+        <w:numPr>
+          <w:ilvl w:val="0"/>
           <w:numId w:val="0"/>
         </w:numPr>
         <w:bidi w:val="0"/>
         <w:ind w:leftChars="0"/>
         <w:rPr>
+          <w:rFonts w:hint="eastAsia" w:ascii="宋体" w:hAnsi="宋体" w:eastAsia="宋体" w:cs="宋体"/>
+          <w:sz w:val="24"/>
+          <w:szCs w:val="24"/>
+          <w:lang w:eastAsia="zh-CN"/>
+        </w:rPr>
+      </w:pPr>
+      <w:r>
+        <w:rPr>
+          <w:rFonts w:ascii="宋体" w:hAnsi="宋体" w:eastAsia="宋体" w:cs="宋体"/>
+          <w:sz w:val="24"/>
+          <w:szCs w:val="24"/>
+        </w:rPr>
+        <w:drawing>
+          <wp:inline distT="0" distB="0" distL="114300" distR="114300">
+            <wp:extent cx="6096000" cy="4286250"/>
+            <wp:effectExtent l="0" t="0" r="0" b="0"/>
+            <wp:docPr id="3" name="图片 2" descr="IMG_256"/>
+            <wp:cNvGraphicFramePr>
+              <a:graphicFrameLocks xmlns:a="http://schemas.openxmlformats.org/drawingml/2006/main" noChangeAspect="1"/>
+            </wp:cNvGraphicFramePr>
+            <a:graphic xmlns:a="http://schemas.openxmlformats.org/drawingml/2006/main">
+              <a:graphicData uri="http://schemas.openxmlformats.org/drawingml/2006/picture">
+                <pic:pic xmlns:pic="http://schemas.openxmlformats.org/drawingml/2006/picture">
+                  <pic:nvPicPr>
+                    <pic:cNvPr id="3" name="图片 2" descr="IMG_256"/>
+                    <pic:cNvPicPr>
+                      <a:picLocks noChangeAspect="1"/>
+                    </pic:cNvPicPr>
+                  </pic:nvPicPr>
+                  <pic:blipFill>
+                    <a:blip r:embed="rId5"/>
+                    <a:stretch>
+                      <a:fillRect/>
+                    </a:stretch>
+                  </pic:blipFill>
+                  <pic:spPr>
+                    <a:xfrm>
+                      <a:off x="0" y="0"/>
+                      <a:ext cx="6096000" cy="4286250"/>
+                    </a:xfrm>
+                    <a:prstGeom prst="rect">
+                      <a:avLst/>
+                    </a:prstGeom>
+                    <a:noFill/>
+                    <a:ln w="9525">
+                      <a:noFill/>
+                    </a:ln>
+                  </pic:spPr>
+                </pic:pic>
+              </a:graphicData>
+            </a:graphic>
+          </wp:inline>
+        </w:drawing>
+      </w:r>
+      <w:r>
+        <w:rPr>
+          <w:rFonts w:hint="eastAsia" w:ascii="宋体" w:hAnsi="宋体" w:eastAsia="宋体" w:cs="宋体"/>
+          <w:sz w:val="24"/>
+          <w:szCs w:val="24"/>
+          <w:lang w:eastAsia="zh-CN"/>
+        </w:rPr>
+        <w:t>；</w:t>
+      </w:r>
+    </w:p>
+    <w:p>
+      <w:pPr>
+        <w:numPr>
+          <w:ilvl w:val="0"/>
+          <w:numId w:val="0"/>
+        </w:numPr>
+        <w:bidi w:val="0"/>
+        <w:ind w:leftChars="0"/>
+        <w:rPr>
+          <w:rFonts w:hint="eastAsia" w:ascii="宋体" w:hAnsi="宋体" w:eastAsia="宋体" w:cs="宋体"/>
+          <w:sz w:val="24"/>
+          <w:szCs w:val="24"/>
+          <w:lang w:val="en-US" w:eastAsia="zh-CN"/>
+        </w:rPr>
+      </w:pPr>
+      <w:r>
+        <w:rPr>
+          <w:rFonts w:hint="eastAsia" w:ascii="宋体" w:hAnsi="宋体" w:eastAsia="宋体" w:cs="宋体"/>
+          <w:sz w:val="24"/>
+          <w:szCs w:val="24"/>
+          <w:lang w:val="en-US" w:eastAsia="zh-CN"/>
+        </w:rPr>
+        <w:t>抽象工厂方法类似与工厂方法，区别在于：</w:t>
+      </w:r>
+    </w:p>
+    <w:p>
+      <w:pPr>
+        <w:numPr>
+          <w:ilvl w:val="0"/>
+          <w:numId w:val="1"/>
+        </w:numPr>
+        <w:bidi w:val="0"/>
+        <w:ind w:leftChars="0"/>
+        <w:rPr>
           <w:rFonts w:hint="default" w:ascii="宋体" w:hAnsi="宋体" w:eastAsia="宋体" w:cs="宋体"/>
           <w:sz w:val="24"/>
           <w:szCs w:val="24"/>
           <w:lang w:val="en-US" w:eastAsia="zh-CN"/>
         </w:rPr>
       </w:pPr>
+      <w:r>
+        <w:rPr>
+          <w:rFonts w:hint="eastAsia" w:ascii="宋体" w:hAnsi="宋体" w:eastAsia="宋体" w:cs="宋体"/>
+          <w:sz w:val="24"/>
+          <w:szCs w:val="24"/>
+          <w:lang w:val="en-US" w:eastAsia="zh-CN"/>
+        </w:rPr>
+        <w:t>抽象工厂只负责生产产品，不像工厂方法中还会执行一部分共同的业务逻辑。</w:t>
+      </w:r>
+    </w:p>
+    <w:p>
+      <w:pPr>
+        <w:numPr>
+          <w:ilvl w:val="0"/>
+          <w:numId w:val="1"/>
+        </w:numPr>
+        <w:bidi w:val="0"/>
+        <w:ind w:leftChars="0"/>
+        <w:rPr>
+          <w:rFonts w:hint="default" w:ascii="宋体" w:hAnsi="宋体" w:eastAsia="宋体" w:cs="宋体"/>
+          <w:sz w:val="24"/>
+          <w:szCs w:val="24"/>
+          <w:lang w:val="en-US" w:eastAsia="zh-CN"/>
+        </w:rPr>
+      </w:pPr>
+      <w:r>
+        <w:rPr>
+          <w:rFonts w:hint="eastAsia" w:ascii="宋体" w:hAnsi="宋体" w:eastAsia="宋体" w:cs="宋体"/>
+          <w:sz w:val="24"/>
+          <w:szCs w:val="24"/>
+          <w:lang w:val="en-US" w:eastAsia="zh-CN"/>
+        </w:rPr>
+        <w:t>抽象工厂有多个抽象产品类，而工厂方法中只有一个抽象产品。</w:t>
+      </w:r>
+    </w:p>
+    <w:p>
+      <w:pPr>
+        <w:numPr>
+          <w:ilvl w:val="0"/>
+          <w:numId w:val="1"/>
+        </w:numPr>
+        <w:bidi w:val="0"/>
+        <w:ind w:leftChars="0"/>
+        <w:rPr>
+          <w:rFonts w:hint="default" w:ascii="宋体" w:hAnsi="宋体" w:eastAsia="宋体" w:cs="宋体"/>
+          <w:sz w:val="24"/>
+          <w:szCs w:val="24"/>
+          <w:lang w:val="en-US" w:eastAsia="zh-CN"/>
+        </w:rPr>
+      </w:pPr>
+      <w:r>
+        <w:rPr>
+          <w:rFonts w:hint="eastAsia" w:ascii="宋体" w:hAnsi="宋体" w:eastAsia="宋体" w:cs="宋体"/>
+          <w:sz w:val="24"/>
+          <w:szCs w:val="24"/>
+          <w:lang w:val="en-US" w:eastAsia="zh-CN"/>
+        </w:rPr>
+        <w:t>抽象工厂自己决定实例化哪个对象，而工厂方法是由其子类自行决定实例化哪个对象。</w:t>
+      </w:r>
+    </w:p>
+    <w:p>
+      <w:pPr>
+        <w:numPr>
+          <w:numId w:val="0"/>
+        </w:numPr>
+        <w:bidi w:val="0"/>
+        <w:ind w:leftChars="0"/>
+        <w:jc w:val="center"/>
+        <w:rPr>
+          <w:rFonts w:hint="default" w:ascii="宋体" w:hAnsi="宋体" w:eastAsia="宋体" w:cs="宋体"/>
+          <w:b/>
+          <w:bCs/>
+          <w:sz w:val="24"/>
+          <w:szCs w:val="24"/>
+          <w:lang w:val="en-US" w:eastAsia="zh-CN"/>
+        </w:rPr>
+      </w:pPr>
+      <w:r>
+        <w:rPr>
+          <w:rFonts w:hint="eastAsia" w:ascii="宋体" w:hAnsi="宋体" w:eastAsia="宋体" w:cs="宋体"/>
+          <w:b/>
+          <w:bCs/>
+          <w:sz w:val="24"/>
+          <w:szCs w:val="24"/>
+          <w:lang w:val="en-US" w:eastAsia="zh-CN"/>
+        </w:rPr>
+        <w:t>3．生成器模式 Builder</w:t>
+      </w:r>
+    </w:p>
+    <w:p>
+      <w:pPr>
+        <w:numPr>
+          <w:numId w:val="0"/>
+        </w:numPr>
+        <w:bidi w:val="0"/>
+        <w:ind w:leftChars="0"/>
+        <w:jc w:val="both"/>
+        <w:rPr>
+          <w:rFonts w:ascii="宋体" w:hAnsi="宋体" w:eastAsia="宋体" w:cs="宋体"/>
+          <w:sz w:val="24"/>
+          <w:szCs w:val="24"/>
+        </w:rPr>
+      </w:pPr>
+      <w:r>
+        <w:rPr>
+          <w:rFonts w:ascii="宋体" w:hAnsi="宋体" w:eastAsia="宋体" w:cs="宋体"/>
+          <w:sz w:val="24"/>
+          <w:szCs w:val="24"/>
+        </w:rPr>
+        <w:drawing>
+          <wp:inline distT="0" distB="0" distL="114300" distR="114300">
+            <wp:extent cx="4762500" cy="5619750"/>
+            <wp:effectExtent l="0" t="0" r="0" b="0"/>
+            <wp:docPr id="2" name="图片 2" descr="IMG_256"/>
+            <wp:cNvGraphicFramePr>
+              <a:graphicFrameLocks xmlns:a="http://schemas.openxmlformats.org/drawingml/2006/main" noChangeAspect="1"/>
+            </wp:cNvGraphicFramePr>
+            <a:graphic xmlns:a="http://schemas.openxmlformats.org/drawingml/2006/main">
+              <a:graphicData uri="http://schemas.openxmlformats.org/drawingml/2006/picture">
+                <pic:pic xmlns:pic="http://schemas.openxmlformats.org/drawingml/2006/picture">
+                  <pic:nvPicPr>
+                    <pic:cNvPr id="2" name="图片 2" descr="IMG_256"/>
+                    <pic:cNvPicPr>
+                      <a:picLocks noChangeAspect="1"/>
+                    </pic:cNvPicPr>
+                  </pic:nvPicPr>
+                  <pic:blipFill>
+                    <a:blip r:embed="rId6"/>
+                    <a:stretch>
+                      <a:fillRect/>
+                    </a:stretch>
+                  </pic:blipFill>
+                  <pic:spPr>
+                    <a:xfrm>
+                      <a:off x="0" y="0"/>
+                      <a:ext cx="4762500" cy="5619750"/>
+                    </a:xfrm>
+                    <a:prstGeom prst="rect">
+                      <a:avLst/>
+                    </a:prstGeom>
+                    <a:noFill/>
+                    <a:ln w="9525">
+                      <a:noFill/>
+                    </a:ln>
+                  </pic:spPr>
+                </pic:pic>
+              </a:graphicData>
+            </a:graphic>
+          </wp:inline>
+        </w:drawing>
+      </w:r>
+    </w:p>
+    <w:p>
+      <w:pPr>
+        <w:numPr>
+          <w:numId w:val="0"/>
+        </w:numPr>
+        <w:bidi w:val="0"/>
+        <w:ind w:leftChars="0"/>
+        <w:jc w:val="both"/>
+        <w:rPr>
+          <w:rFonts w:hint="eastAsia" w:ascii="宋体" w:hAnsi="宋体" w:eastAsia="宋体" w:cs="宋体"/>
+          <w:sz w:val="24"/>
+          <w:szCs w:val="24"/>
+          <w:lang w:val="en-US" w:eastAsia="zh-CN"/>
+        </w:rPr>
+      </w:pPr>
+      <w:r>
+        <w:rPr>
+          <w:rFonts w:hint="eastAsia" w:ascii="宋体" w:hAnsi="宋体" w:eastAsia="宋体" w:cs="宋体"/>
+          <w:sz w:val="24"/>
+          <w:szCs w:val="24"/>
+          <w:lang w:val="en-US" w:eastAsia="zh-CN"/>
+        </w:rPr>
+        <w:t>生成器模式是为了解决一些构造函数中参数繁多的对象的构造问题。通过Builder接口将产品拆分为一个个部件进行生成。具体的生成类将会实现生成方法，并且在getResult()中可以返回不同的对象——这意味着生成器可以生成完全不同的对象。</w:t>
+      </w:r>
+    </w:p>
+    <w:p>
+      <w:pPr>
+        <w:numPr>
+          <w:numId w:val="0"/>
+        </w:numPr>
+        <w:bidi w:val="0"/>
+        <w:ind w:leftChars="0"/>
+        <w:jc w:val="both"/>
+        <w:rPr>
+          <w:rFonts w:hint="eastAsia" w:ascii="宋体" w:hAnsi="宋体" w:eastAsia="宋体" w:cs="宋体"/>
+          <w:sz w:val="24"/>
+          <w:szCs w:val="24"/>
+          <w:lang w:val="en-US" w:eastAsia="zh-CN"/>
+        </w:rPr>
+      </w:pPr>
+      <w:r>
+        <w:rPr>
+          <w:rFonts w:hint="eastAsia" w:ascii="宋体" w:hAnsi="宋体" w:eastAsia="宋体" w:cs="宋体"/>
+          <w:sz w:val="24"/>
+          <w:szCs w:val="24"/>
+          <w:lang w:val="en-US" w:eastAsia="zh-CN"/>
+        </w:rPr>
+        <w:t xml:space="preserve">Director（主管）中可以定义具体的生成步骤，不同的生成步骤可以生成属性多变的对象，e.g. SUV， Sports Car... </w:t>
+      </w:r>
+    </w:p>
+    <w:p>
+      <w:pPr>
+        <w:numPr>
+          <w:numId w:val="0"/>
+        </w:numPr>
+        <w:bidi w:val="0"/>
+        <w:ind w:leftChars="0"/>
+        <w:jc w:val="both"/>
+        <w:rPr>
+          <w:rFonts w:hint="default" w:ascii="宋体" w:hAnsi="宋体" w:eastAsia="宋体" w:cs="宋体"/>
+          <w:sz w:val="24"/>
+          <w:szCs w:val="24"/>
+          <w:lang w:val="en-US" w:eastAsia="zh-CN"/>
+        </w:rPr>
+      </w:pPr>
+      <w:r>
+        <w:rPr>
+          <w:rFonts w:hint="eastAsia" w:ascii="宋体" w:hAnsi="宋体" w:eastAsia="宋体" w:cs="宋体"/>
+          <w:sz w:val="24"/>
+          <w:szCs w:val="24"/>
+          <w:lang w:val="en-US" w:eastAsia="zh-CN"/>
+        </w:rPr>
+        <w:t>注意：生成器生成的具体对象要通过生成器子类访问，因为接口Builder和Director都不知道具体生成的对象。</w:t>
+      </w:r>
       <w:bookmarkStart w:id="0" w:name="_GoBack"/>
       <w:bookmarkEnd w:id="0"/>
     </w:p>
@@ -442,9 +785,9 @@
 <file path=word/numbering.xml><?xml version="1.0" encoding="utf-8"?>
 <w:numbering xmlns:wpc="http://schemas.microsoft.com/office/word/2010/wordprocessingCanvas" xmlns:mc="http://schemas.openxmlformats.org/markup-compatibility/2006" xmlns:o="urn:schemas-microsoft-com:office:office" xmlns:r="http://schemas.openxmlformats.org/officeDocument/2006/relationships" xmlns:m="http://schemas.openxmlformats.org/officeDocument/2006/math" xmlns:v="urn:schemas-microsoft-com:vml" xmlns:wp14="http://schemas.microsoft.com/office/word/2010/wordprocessingDrawing" xmlns:wp="http://schemas.openxmlformats.org/drawingml/2006/wordprocessingDrawing" xmlns:w10="urn:schemas-microsoft-com:office:word" xmlns:w="http://schemas.openxmlformats.org/wordprocessingml/2006/main" xmlns:w14="http://schemas.microsoft.com/office/word/2010/wordml" xmlns:wpg="http://schemas.microsoft.com/office/word/2010/wordprocessingGroup" xmlns:wpi="http://schemas.microsoft.com/office/word/2010/wordprocessingInk" xmlns:wne="http://schemas.microsoft.com/office/word/2006/wordml" xmlns:wps="http://schemas.microsoft.com/office/word/2010/wordprocessingShape" xmlns:wpsCustomData="http://www.wps.cn/officeDocument/2013/wpsCustomData" mc:Ignorable="w14 wp14">
   <w:abstractNum w:abstractNumId="0">
-    <w:nsid w:val="9BBAD400"/>
+    <w:nsid w:val="CA6273EE"/>
     <w:multiLevelType w:val="singleLevel"/>
-    <w:tmpl w:val="9BBAD400"/>
+    <w:tmpl w:val="CA6273EE"/>
     <w:lvl w:ilvl="0" w:tentative="0">
       <w:start w:val="1"/>
       <w:numFmt w:val="decimal"/>
@@ -618,7 +961,7 @@
     <w:lsdException w:unhideWhenUsed="0" w:uiPriority="0" w:semiHidden="0" w:name="Table Web 2"/>
     <w:lsdException w:unhideWhenUsed="0" w:uiPriority="0" w:semiHidden="0" w:name="Table Web 3"/>
     <w:lsdException w:unhideWhenUsed="0" w:uiPriority="0" w:semiHidden="0" w:name="Balloon Text"/>
-    <w:lsdException w:unhideWhenUsed="0" w:uiPriority="0" w:semiHidden="0" w:name="Table Grid"/>
+    <w:lsdException w:qFormat="1" w:unhideWhenUsed="0" w:uiPriority="0" w:semiHidden="0" w:name="Table Grid"/>
     <w:lsdException w:unhideWhenUsed="0" w:uiPriority="0" w:semiHidden="0" w:name="Table Theme"/>
     <w:lsdException w:unhideWhenUsed="0" w:uiPriority="60" w:semiHidden="0" w:name="Light Shading"/>
     <w:lsdException w:unhideWhenUsed="0" w:uiPriority="61" w:semiHidden="0" w:name="Light List"/>
@@ -776,6 +1119,7 @@
   <w:style w:type="table" w:styleId="4">
     <w:name w:val="Table Grid"/>
     <w:basedOn w:val="3"/>
+    <w:qFormat/>
     <w:uiPriority w:val="0"/>
     <w:pPr>
       <w:widowControl w:val="0"/>

</xml_diff>